<commit_message>
Added SchoolFees to Student GET and StudentSearch Summary
</commit_message>
<xml_diff>
--- a/PPP Code review.docx
+++ b/PPP Code review.docx
@@ -408,19 +408,7 @@
         <w:rPr>
           <w:lang w:val="en-CA"/>
         </w:rPr>
-        <w:t xml:space="preserve"> + </w:t>
-      </w:r>
-      <w:r>
-        <w:rPr>
-          <w:lang w:val="en-CA"/>
-        </w:rPr>
-        <w:t>Jan 1</w:t>
-      </w:r>
-      <w:r>
-        <w:rPr>
-          <w:lang w:val="en-CA"/>
-        </w:rPr>
-        <w:t>)</w:t>
+        <w:t xml:space="preserve"> + Jan 1)</w:t>
       </w:r>
     </w:p>
     <w:p>
@@ -444,10 +432,414 @@
     <w:p>
       <w:pPr>
         <w:pStyle w:val="ListParagraph"/>
-        <w:rPr>
-          <w:lang w:val="en-CA"/>
-        </w:rPr>
-      </w:pPr>
+        <w:numPr>
+          <w:ilvl w:val="0"/>
+          <w:numId w:val="1"/>
+        </w:numPr>
+        <w:rPr>
+          <w:lang w:val="en-CA"/>
+        </w:rPr>
+      </w:pPr>
+      <w:r>
+        <w:rPr>
+          <w:b/>
+          <w:bCs/>
+          <w:lang w:val="en-CA"/>
+        </w:rPr>
+        <w:t>School fees</w:t>
+      </w:r>
+      <w:r>
+        <w:rPr>
+          <w:lang w:val="en-CA"/>
+        </w:rPr>
+        <w:t xml:space="preserve"> – the solution here is to bring </w:t>
+      </w:r>
+      <w:proofErr w:type="spellStart"/>
+      <w:r>
+        <w:rPr>
+          <w:lang w:val="en-CA"/>
+        </w:rPr>
+        <w:t>SchoolFees</w:t>
+      </w:r>
+      <w:proofErr w:type="spellEnd"/>
+      <w:r>
+        <w:rPr>
+          <w:lang w:val="en-CA"/>
+        </w:rPr>
+        <w:t xml:space="preserve"> into the Student object, which </w:t>
+      </w:r>
+      <w:proofErr w:type="spellStart"/>
+      <w:r>
+        <w:rPr>
+          <w:lang w:val="en-CA"/>
+        </w:rPr>
+        <w:t>provies</w:t>
+      </w:r>
+      <w:proofErr w:type="spellEnd"/>
+      <w:r>
+        <w:rPr>
+          <w:lang w:val="en-CA"/>
+        </w:rPr>
+        <w:t xml:space="preserve"> the data needed for the Total in Review&amp; Ranking, and also allows the fees to be shown on the </w:t>
+      </w:r>
+      <w:proofErr w:type="gramStart"/>
+      <w:r>
+        <w:rPr>
+          <w:lang w:val="en-CA"/>
+        </w:rPr>
+        <w:t>Student</w:t>
+      </w:r>
+      <w:proofErr w:type="gramEnd"/>
+      <w:r>
+        <w:rPr>
+          <w:lang w:val="en-CA"/>
+        </w:rPr>
+        <w:t xml:space="preserve"> detail screen.</w:t>
+      </w:r>
+    </w:p>
+    <w:p>
+      <w:pPr>
+        <w:pStyle w:val="ListParagraph"/>
+        <w:rPr>
+          <w:lang w:val="en-CA"/>
+        </w:rPr>
+      </w:pPr>
+      <w:r>
+        <w:rPr>
+          <w:lang w:val="en-CA"/>
+        </w:rPr>
+        <w:t>Getting</w:t>
+      </w:r>
+      <w:r>
+        <w:rPr>
+          <w:lang w:val="en-CA"/>
+        </w:rPr>
+        <w:t xml:space="preserve"> </w:t>
+      </w:r>
+      <w:proofErr w:type="spellStart"/>
+      <w:r>
+        <w:rPr>
+          <w:lang w:val="en-CA"/>
+        </w:rPr>
+        <w:t>Student_Fee</w:t>
+      </w:r>
+      <w:proofErr w:type="spellEnd"/>
+      <w:r>
+        <w:rPr>
+          <w:lang w:val="en-CA"/>
+        </w:rPr>
+        <w:t xml:space="preserve"> requires that </w:t>
+      </w:r>
+      <w:proofErr w:type="spellStart"/>
+      <w:r>
+        <w:rPr>
+          <w:lang w:val="en-CA"/>
+        </w:rPr>
+        <w:t>Program_id</w:t>
+      </w:r>
+      <w:proofErr w:type="spellEnd"/>
+      <w:r>
+        <w:rPr>
+          <w:lang w:val="en-CA"/>
+        </w:rPr>
+        <w:t xml:space="preserve"> be available. Right now, </w:t>
+      </w:r>
+      <w:proofErr w:type="spellStart"/>
+      <w:r>
+        <w:rPr>
+          <w:lang w:val="en-CA"/>
+        </w:rPr>
+        <w:t>School_id</w:t>
+      </w:r>
+      <w:proofErr w:type="spellEnd"/>
+      <w:r>
+        <w:rPr>
+          <w:lang w:val="en-CA"/>
+        </w:rPr>
+        <w:t xml:space="preserve"> and </w:t>
+      </w:r>
+      <w:proofErr w:type="spellStart"/>
+      <w:r>
+        <w:rPr>
+          <w:lang w:val="en-CA"/>
+        </w:rPr>
+        <w:t>Form_nb</w:t>
+      </w:r>
+      <w:proofErr w:type="spellEnd"/>
+      <w:r>
+        <w:rPr>
+          <w:lang w:val="en-CA"/>
+        </w:rPr>
+        <w:t xml:space="preserve"> are ‘de-</w:t>
+      </w:r>
+      <w:proofErr w:type="spellStart"/>
+      <w:r>
+        <w:rPr>
+          <w:lang w:val="en-CA"/>
+        </w:rPr>
+        <w:t>normalied</w:t>
+      </w:r>
+      <w:proofErr w:type="spellEnd"/>
+      <w:r>
+        <w:rPr>
+          <w:lang w:val="en-CA"/>
+        </w:rPr>
+        <w:t xml:space="preserve">’, but not </w:t>
+      </w:r>
+      <w:proofErr w:type="spellStart"/>
+      <w:r>
+        <w:rPr>
+          <w:lang w:val="en-CA"/>
+        </w:rPr>
+        <w:t>Program_id</w:t>
+      </w:r>
+      <w:proofErr w:type="spellEnd"/>
+      <w:r>
+        <w:rPr>
+          <w:lang w:val="en-CA"/>
+        </w:rPr>
+        <w:t xml:space="preserve">. </w:t>
+      </w:r>
+    </w:p>
+    <w:p>
+      <w:pPr>
+        <w:pStyle w:val="ListParagraph"/>
+        <w:rPr>
+          <w:lang w:val="en-CA"/>
+        </w:rPr>
+      </w:pPr>
+      <w:r>
+        <w:rPr>
+          <w:lang w:val="en-CA"/>
+        </w:rPr>
+        <w:t xml:space="preserve">There are two remedies here – a) add </w:t>
+      </w:r>
+      <w:proofErr w:type="spellStart"/>
+      <w:r>
+        <w:rPr>
+          <w:lang w:val="en-CA"/>
+        </w:rPr>
+        <w:t>Student.Program_id</w:t>
+      </w:r>
+      <w:proofErr w:type="spellEnd"/>
+      <w:r>
+        <w:rPr>
+          <w:lang w:val="en-CA"/>
+        </w:rPr>
+        <w:t xml:space="preserve"> or b) change </w:t>
+      </w:r>
+      <w:proofErr w:type="spellStart"/>
+      <w:r>
+        <w:rPr>
+          <w:lang w:val="en-CA"/>
+        </w:rPr>
+        <w:t>v_StudentSearch</w:t>
+      </w:r>
+      <w:proofErr w:type="spellEnd"/>
+      <w:r>
+        <w:rPr>
+          <w:lang w:val="en-CA"/>
+        </w:rPr>
+        <w:t xml:space="preserve"> to include School/Form/Program from </w:t>
+      </w:r>
+      <w:proofErr w:type="spellStart"/>
+      <w:r>
+        <w:rPr>
+          <w:lang w:val="en-CA"/>
+        </w:rPr>
+        <w:t>StudentGrade</w:t>
+      </w:r>
+      <w:proofErr w:type="spellEnd"/>
+    </w:p>
+    <w:p>
+      <w:pPr>
+        <w:pStyle w:val="ListParagraph"/>
+        <w:rPr>
+          <w:lang w:val="en-CA"/>
+        </w:rPr>
+      </w:pPr>
+    </w:p>
+    <w:p>
+      <w:pPr>
+        <w:pStyle w:val="ListParagraph"/>
+        <w:rPr>
+          <w:lang w:val="en-CA"/>
+        </w:rPr>
+      </w:pPr>
+      <w:r>
+        <w:rPr>
+          <w:lang w:val="en-CA"/>
+        </w:rPr>
+        <w:t xml:space="preserve">Option a) is </w:t>
+      </w:r>
+      <w:proofErr w:type="gramStart"/>
+      <w:r>
+        <w:rPr>
+          <w:lang w:val="en-CA"/>
+        </w:rPr>
+        <w:t>reasonable, since</w:t>
+      </w:r>
+      <w:proofErr w:type="gramEnd"/>
+      <w:r>
+        <w:rPr>
+          <w:lang w:val="en-CA"/>
+        </w:rPr>
+        <w:t xml:space="preserve"> the program does not change frequently. </w:t>
+      </w:r>
+    </w:p>
+    <w:p>
+      <w:pPr>
+        <w:pStyle w:val="ListParagraph"/>
+        <w:rPr>
+          <w:lang w:val="en-CA"/>
+        </w:rPr>
+      </w:pPr>
+      <w:r>
+        <w:rPr>
+          <w:lang w:val="en-CA"/>
+        </w:rPr>
+        <w:t>The</w:t>
+      </w:r>
+      <w:r>
+        <w:rPr>
+          <w:lang w:val="en-CA"/>
+        </w:rPr>
+        <w:t>re</w:t>
+      </w:r>
+      <w:r>
+        <w:rPr>
+          <w:lang w:val="en-CA"/>
+        </w:rPr>
+        <w:t xml:space="preserve"> is </w:t>
+      </w:r>
+      <w:r>
+        <w:rPr>
+          <w:lang w:val="en-CA"/>
+        </w:rPr>
+        <w:t xml:space="preserve">a need </w:t>
+      </w:r>
+      <w:r>
+        <w:rPr>
+          <w:lang w:val="en-CA"/>
+        </w:rPr>
+        <w:t xml:space="preserve">for the server-side code to update </w:t>
+      </w:r>
+      <w:proofErr w:type="spellStart"/>
+      <w:r>
+        <w:rPr>
+          <w:lang w:val="en-CA"/>
+        </w:rPr>
+        <w:t>Student.School</w:t>
+      </w:r>
+      <w:proofErr w:type="spellEnd"/>
+      <w:r>
+        <w:rPr>
+          <w:lang w:val="en-CA"/>
+        </w:rPr>
+        <w:t xml:space="preserve">/Form/Program when the most recent record in </w:t>
+      </w:r>
+      <w:proofErr w:type="spellStart"/>
+      <w:r>
+        <w:rPr>
+          <w:lang w:val="en-CA"/>
+        </w:rPr>
+        <w:t>Student_Grade</w:t>
+      </w:r>
+      <w:proofErr w:type="spellEnd"/>
+      <w:r>
+        <w:rPr>
+          <w:lang w:val="en-CA"/>
+        </w:rPr>
+        <w:t xml:space="preserve"> is updated.</w:t>
+      </w:r>
+    </w:p>
+    <w:p>
+      <w:pPr>
+        <w:pStyle w:val="ListParagraph"/>
+        <w:rPr>
+          <w:lang w:val="en-CA"/>
+        </w:rPr>
+      </w:pPr>
+    </w:p>
+    <w:p>
+      <w:pPr>
+        <w:pStyle w:val="ListParagraph"/>
+        <w:rPr>
+          <w:lang w:val="en-CA"/>
+        </w:rPr>
+      </w:pPr>
+      <w:r>
+        <w:rPr>
+          <w:lang w:val="en-CA"/>
+        </w:rPr>
+        <w:t>Steps:</w:t>
+      </w:r>
+    </w:p>
+    <w:p>
+      <w:pPr>
+        <w:pStyle w:val="ListParagraph"/>
+        <w:numPr>
+          <w:ilvl w:val="0"/>
+          <w:numId w:val="2"/>
+        </w:numPr>
+        <w:rPr>
+          <w:lang w:val="en-CA"/>
+        </w:rPr>
+      </w:pPr>
+      <w:r>
+        <w:rPr>
+          <w:lang w:val="en-CA"/>
+        </w:rPr>
+        <w:t xml:space="preserve">Run: </w:t>
+      </w:r>
+      <w:r>
+        <w:rPr>
+          <w:lang w:val="en-CA"/>
+        </w:rPr>
+        <w:t>Updates\2024.04.09 Add Student-</w:t>
+      </w:r>
+      <w:proofErr w:type="spellStart"/>
+      <w:r>
+        <w:rPr>
+          <w:lang w:val="en-CA"/>
+        </w:rPr>
+        <w:t>Program_id.</w:t>
+      </w:r>
+      <w:r>
+        <w:rPr>
+          <w:lang w:val="en-CA"/>
+        </w:rPr>
+        <w:t>SQL</w:t>
+      </w:r>
+      <w:proofErr w:type="spellEnd"/>
+    </w:p>
+    <w:p>
+      <w:pPr>
+        <w:pStyle w:val="ListParagraph"/>
+        <w:numPr>
+          <w:ilvl w:val="0"/>
+          <w:numId w:val="2"/>
+        </w:numPr>
+        <w:rPr>
+          <w:lang w:val="en-CA"/>
+        </w:rPr>
+      </w:pPr>
+      <w:r>
+        <w:rPr>
+          <w:lang w:val="en-CA"/>
+        </w:rPr>
+        <w:t xml:space="preserve">Run </w:t>
+      </w:r>
+      <w:proofErr w:type="spellStart"/>
+      <w:proofErr w:type="gramStart"/>
+      <w:r>
+        <w:rPr>
+          <w:lang w:val="en-CA"/>
+        </w:rPr>
+        <w:t>v_StudentSearch.SQL</w:t>
+      </w:r>
+      <w:proofErr w:type="spellEnd"/>
+      <w:proofErr w:type="gramEnd"/>
     </w:p>
     <w:sectPr>
       <w:pgSz w:w="12240" w:h="15840"/>
@@ -462,6 +854,119 @@
 <file path=word/numbering.xml><?xml version="1.0" encoding="utf-8"?>
 <w:numbering xmlns:wpc="http://schemas.microsoft.com/office/word/2010/wordprocessingCanvas" xmlns:cx="http://schemas.microsoft.com/office/drawing/2014/chartex" xmlns:cx1="http://schemas.microsoft.com/office/drawing/2015/9/8/chartex" xmlns:cx2="http://schemas.microsoft.com/office/drawing/2015/10/21/chartex" xmlns:cx3="http://schemas.microsoft.com/office/drawing/2016/5/9/chartex" xmlns:cx4="http://schemas.microsoft.com/office/drawing/2016/5/10/chartex" xmlns:cx5="http://schemas.microsoft.com/office/drawing/2016/5/11/chartex" xmlns:cx6="http://schemas.microsoft.com/office/drawing/2016/5/12/chartex" xmlns:cx7="http://schemas.microsoft.com/office/drawing/2016/5/13/chartex" xmlns:cx8="http://schemas.microsoft.com/office/drawing/2016/5/14/chartex" xmlns:mc="http://schemas.openxmlformats.org/markup-compatibility/2006" xmlns:aink="http://schemas.microsoft.com/office/drawing/2016/ink" xmlns:am3d="http://schemas.microsoft.com/office/drawing/2017/model3d" xmlns:o="urn:schemas-microsoft-com:office:office" xmlns:oel="http://schemas.microsoft.com/office/2019/extlst" xmlns:r="http://schemas.openxmlformats.org/officeDocument/2006/relationships" xmlns:m="http://schemas.openxmlformats.org/officeDocument/2006/math" xmlns:v="urn:schemas-microsoft-com:vml" xmlns:wp14="http://schemas.microsoft.com/office/word/2010/wordprocessingDrawing" xmlns:wp="http://schemas.openxmlformats.org/drawingml/2006/wordprocessingDrawing" xmlns:w10="urn:schemas-microsoft-com:office:word" xmlns:w="http://schemas.openxmlformats.org/wordprocessingml/2006/main" xmlns:w14="http://schemas.microsoft.com/office/word/2010/wordml" xmlns:w15="http://schemas.microsoft.com/office/word/2012/wordml" xmlns:w16cex="http://schemas.microsoft.com/office/word/2018/wordml/cex" xmlns:w16cid="http://schemas.microsoft.com/office/word/2016/wordml/cid" xmlns:w16="http://schemas.microsoft.com/office/word/2018/wordml" xmlns:w16sdtdh="http://schemas.microsoft.com/office/word/2020/wordml/sdtdatahash" xmlns:w16se="http://schemas.microsoft.com/office/word/2015/wordml/symex" xmlns:wpg="http://schemas.microsoft.com/office/word/2010/wordprocessingGroup" xmlns:wpi="http://schemas.microsoft.com/office/word/2010/wordprocessingInk" xmlns:wne="http://schemas.microsoft.com/office/word/2006/wordml" xmlns:wps="http://schemas.microsoft.com/office/word/2010/wordprocessingShape" mc:Ignorable="w14 w15 w16se w16cid w16 w16cex w16sdtdh wp14">
   <w:abstractNum w:abstractNumId="0" w15:restartNumberingAfterBreak="0">
+    <w:nsid w:val="18E54775"/>
+    <w:multiLevelType w:val="hybridMultilevel"/>
+    <w:tmpl w:val="C3B81A14"/>
+    <w:lvl w:ilvl="0" w:tplc="90B04D1C">
+      <w:start w:val="6"/>
+      <w:numFmt w:val="bullet"/>
+      <w:lvlText w:val="-"/>
+      <w:lvlJc w:val="left"/>
+      <w:pPr>
+        <w:ind w:left="1080" w:hanging="360"/>
+      </w:pPr>
+      <w:rPr>
+        <w:rFonts w:ascii="Aptos" w:eastAsiaTheme="minorHAnsi" w:hAnsi="Aptos" w:cstheme="minorBidi" w:hint="default"/>
+      </w:rPr>
+    </w:lvl>
+    <w:lvl w:ilvl="1" w:tplc="04090003" w:tentative="1">
+      <w:start w:val="1"/>
+      <w:numFmt w:val="bullet"/>
+      <w:lvlText w:val="o"/>
+      <w:lvlJc w:val="left"/>
+      <w:pPr>
+        <w:ind w:left="1800" w:hanging="360"/>
+      </w:pPr>
+      <w:rPr>
+        <w:rFonts w:ascii="Courier New" w:hAnsi="Courier New" w:cs="Courier New" w:hint="default"/>
+      </w:rPr>
+    </w:lvl>
+    <w:lvl w:ilvl="2" w:tplc="04090005" w:tentative="1">
+      <w:start w:val="1"/>
+      <w:numFmt w:val="bullet"/>
+      <w:lvlText w:val=""/>
+      <w:lvlJc w:val="left"/>
+      <w:pPr>
+        <w:ind w:left="2520" w:hanging="360"/>
+      </w:pPr>
+      <w:rPr>
+        <w:rFonts w:ascii="Wingdings" w:hAnsi="Wingdings" w:hint="default"/>
+      </w:rPr>
+    </w:lvl>
+    <w:lvl w:ilvl="3" w:tplc="04090001" w:tentative="1">
+      <w:start w:val="1"/>
+      <w:numFmt w:val="bullet"/>
+      <w:lvlText w:val=""/>
+      <w:lvlJc w:val="left"/>
+      <w:pPr>
+        <w:ind w:left="3240" w:hanging="360"/>
+      </w:pPr>
+      <w:rPr>
+        <w:rFonts w:ascii="Symbol" w:hAnsi="Symbol" w:hint="default"/>
+      </w:rPr>
+    </w:lvl>
+    <w:lvl w:ilvl="4" w:tplc="04090003" w:tentative="1">
+      <w:start w:val="1"/>
+      <w:numFmt w:val="bullet"/>
+      <w:lvlText w:val="o"/>
+      <w:lvlJc w:val="left"/>
+      <w:pPr>
+        <w:ind w:left="3960" w:hanging="360"/>
+      </w:pPr>
+      <w:rPr>
+        <w:rFonts w:ascii="Courier New" w:hAnsi="Courier New" w:cs="Courier New" w:hint="default"/>
+      </w:rPr>
+    </w:lvl>
+    <w:lvl w:ilvl="5" w:tplc="04090005" w:tentative="1">
+      <w:start w:val="1"/>
+      <w:numFmt w:val="bullet"/>
+      <w:lvlText w:val=""/>
+      <w:lvlJc w:val="left"/>
+      <w:pPr>
+        <w:ind w:left="4680" w:hanging="360"/>
+      </w:pPr>
+      <w:rPr>
+        <w:rFonts w:ascii="Wingdings" w:hAnsi="Wingdings" w:hint="default"/>
+      </w:rPr>
+    </w:lvl>
+    <w:lvl w:ilvl="6" w:tplc="04090001" w:tentative="1">
+      <w:start w:val="1"/>
+      <w:numFmt w:val="bullet"/>
+      <w:lvlText w:val=""/>
+      <w:lvlJc w:val="left"/>
+      <w:pPr>
+        <w:ind w:left="5400" w:hanging="360"/>
+      </w:pPr>
+      <w:rPr>
+        <w:rFonts w:ascii="Symbol" w:hAnsi="Symbol" w:hint="default"/>
+      </w:rPr>
+    </w:lvl>
+    <w:lvl w:ilvl="7" w:tplc="04090003" w:tentative="1">
+      <w:start w:val="1"/>
+      <w:numFmt w:val="bullet"/>
+      <w:lvlText w:val="o"/>
+      <w:lvlJc w:val="left"/>
+      <w:pPr>
+        <w:ind w:left="6120" w:hanging="360"/>
+      </w:pPr>
+      <w:rPr>
+        <w:rFonts w:ascii="Courier New" w:hAnsi="Courier New" w:cs="Courier New" w:hint="default"/>
+      </w:rPr>
+    </w:lvl>
+    <w:lvl w:ilvl="8" w:tplc="04090005" w:tentative="1">
+      <w:start w:val="1"/>
+      <w:numFmt w:val="bullet"/>
+      <w:lvlText w:val=""/>
+      <w:lvlJc w:val="left"/>
+      <w:pPr>
+        <w:ind w:left="6840" w:hanging="360"/>
+      </w:pPr>
+      <w:rPr>
+        <w:rFonts w:ascii="Wingdings" w:hAnsi="Wingdings" w:hint="default"/>
+      </w:rPr>
+    </w:lvl>
+  </w:abstractNum>
+  <w:abstractNum w:abstractNumId="1" w15:restartNumberingAfterBreak="0">
     <w:nsid w:val="1C05280F"/>
     <w:multiLevelType w:val="hybridMultilevel"/>
     <w:tmpl w:val="BF7CAD76"/>
@@ -551,6 +1056,9 @@
     </w:lvl>
   </w:abstractNum>
   <w:num w:numId="1" w16cid:durableId="1716614280">
+    <w:abstractNumId w:val="1"/>
+  </w:num>
+  <w:num w:numId="2" w16cid:durableId="931737404">
     <w:abstractNumId w:val="0"/>
   </w:num>
 </w:numbering>

</xml_diff>